<commit_message>
added enter o the end
</commit_message>
<xml_diff>
--- a/Отчёт по тестированию производительности Моисеев Евгений.docx
+++ b/Отчёт по тестированию производительности Моисеев Евгений.docx
@@ -2082,10 +2082,7 @@
                         <w:txbxContent>
                           <w:p>
                             <w:r>
-                              <w:t xml:space="preserve">Открытие </w:t>
-                            </w:r>
-                            <w:r>
-                              <w:t>Браузера</w:t>
+                              <w:t>Открытие Браузера</w:t>
                             </w:r>
                           </w:p>
                         </w:txbxContent>
@@ -2107,15 +2104,12 @@
           </mc:Choice>
           <mc:Fallback>
             <w:pict>
-              <v:shape w14:anchorId="315A345F" id="_x0000_s1039" type="#_x0000_t202" style="position:absolute;margin-left:65.7pt;margin-top:130.75pt;width:107.6pt;height:21pt;z-index:251689984;visibility:visible;mso-wrap-style:square;mso-width-percent:0;mso-height-percent:0;mso-wrap-distance-left:9pt;mso-wrap-distance-top:3.6pt;mso-wrap-distance-right:9pt;mso-wrap-distance-bottom:3.6pt;mso-position-horizontal:absolute;mso-position-horizontal-relative:text;mso-position-vertical:absolute;mso-position-vertical-relative:text;mso-width-percent:0;mso-height-percent:0;mso-width-relative:margin;mso-height-relative:margin;v-text-anchor:top" o:gfxdata="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" filled="f">
+              <v:shape w14:anchorId="315A345F" id="_x0000_s1039" type="#_x0000_t202" style="position:absolute;margin-left:65.7pt;margin-top:130.75pt;width:107.6pt;height:21pt;z-index:251689984;visibility:visible;mso-wrap-style:square;mso-width-percent:0;mso-height-percent:0;mso-wrap-distance-left:9pt;mso-wrap-distance-top:3.6pt;mso-wrap-distance-right:9pt;mso-wrap-distance-bottom:3.6pt;mso-position-horizontal:absolute;mso-position-horizontal-relative:text;mso-position-vertical:absolute;mso-position-vertical-relative:text;mso-width-percent:0;mso-height-percent:0;mso-width-relative:margin;mso-height-relative:margin;v-text-anchor:top" o:gfxdata="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" filled="f">
                 <v:textbox>
                   <w:txbxContent>
                     <w:p>
                       <w:r>
-                        <w:t xml:space="preserve">Открытие </w:t>
-                      </w:r>
-                      <w:r>
-                        <w:t>Браузера</w:t>
+                        <w:t>Открытие Браузера</w:t>
                       </w:r>
                     </w:p>
                   </w:txbxContent>
@@ -2126,6 +2120,9 @@
         </mc:AlternateContent>
       </w:r>
       <w:r>
+        <w:rPr>
+          <w:noProof/>
+        </w:rPr>
         <w:drawing>
           <wp:inline distT="0" distB="0" distL="0" distR="0" wp14:anchorId="4F209580" wp14:editId="605BE4B3">
             <wp:extent cx="3313384" cy="3590925"/>
@@ -2238,16 +2235,7 @@
           <w:sz w:val="28"/>
           <w:szCs w:val="28"/>
         </w:rPr>
-        <w:t>5</w:t>
-      </w:r>
-      <w:r>
-        <w:rPr>
-          <w:b/>
-          <w:bCs/>
-          <w:sz w:val="28"/>
-          <w:szCs w:val="28"/>
-        </w:rPr>
-        <w:t>%</w:t>
+        <w:t>5%</w:t>
       </w:r>
       <w:r>
         <w:t xml:space="preserve"> </w:t>
@@ -3131,7 +3119,7 @@
           </mc:Choice>
           <mc:Fallback>
             <w:pict>
-              <v:shape w14:anchorId="38FDA150" id="_x0000_s1040" type="#_x0000_t202" style="position:absolute;left:0;text-align:left;margin-left:49.95pt;margin-top:251.3pt;width:45.75pt;height:21pt;z-index:251685888;visibility:visible;mso-wrap-style:square;mso-width-percent:0;mso-height-percent:0;mso-wrap-distance-left:9pt;mso-wrap-distance-top:3.6pt;mso-wrap-distance-right:9pt;mso-wrap-distance-bottom:3.6pt;mso-position-horizontal:absolute;mso-position-horizontal-relative:text;mso-position-vertical:absolute;mso-position-vertical-relative:text;mso-width-percent:0;mso-height-percent:0;mso-width-relative:margin;mso-height-relative:margin;v-text-anchor:top" o:gfxdata="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" filled="f">
+              <v:shape w14:anchorId="38FDA150" id="_x0000_s1040" type="#_x0000_t202" style="position:absolute;left:0;text-align:left;margin-left:49.95pt;margin-top:251.3pt;width:45.75pt;height:21pt;z-index:251685888;visibility:visible;mso-wrap-style:square;mso-width-percent:0;mso-height-percent:0;mso-wrap-distance-left:9pt;mso-wrap-distance-top:3.6pt;mso-wrap-distance-right:9pt;mso-wrap-distance-bottom:3.6pt;mso-position-horizontal:absolute;mso-position-horizontal-relative:text;mso-position-vertical:absolute;mso-position-vertical-relative:text;mso-width-percent:0;mso-height-percent:0;mso-width-relative:margin;mso-height-relative:margin;v-text-anchor:top" o:gfxdata="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" filled="f">
                 <v:textbox>
                   <w:txbxContent>
                     <w:p>
@@ -3228,7 +3216,7 @@
           </mc:Choice>
           <mc:Fallback>
             <w:pict>
-              <v:shape w14:anchorId="5D77F8BC" id="_x0000_s1041" type="#_x0000_t202" style="position:absolute;left:0;text-align:left;margin-left:98.7pt;margin-top:206.3pt;width:91.5pt;height:39pt;z-index:251687936;visibility:visible;mso-wrap-style:square;mso-width-percent:0;mso-height-percent:0;mso-wrap-distance-left:9pt;mso-wrap-distance-top:3.6pt;mso-wrap-distance-right:9pt;mso-wrap-distance-bottom:3.6pt;mso-position-horizontal:absolute;mso-position-horizontal-relative:text;mso-position-vertical:absolute;mso-position-vertical-relative:text;mso-width-percent:0;mso-height-percent:0;mso-width-relative:margin;mso-height-relative:margin;v-text-anchor:top" o:gfxdata="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" filled="f">
+              <v:shape w14:anchorId="5D77F8BC" id="_x0000_s1041" type="#_x0000_t202" style="position:absolute;left:0;text-align:left;margin-left:98.7pt;margin-top:206.3pt;width:91.5pt;height:39pt;z-index:251687936;visibility:visible;mso-wrap-style:square;mso-width-percent:0;mso-height-percent:0;mso-wrap-distance-left:9pt;mso-wrap-distance-top:3.6pt;mso-wrap-distance-right:9pt;mso-wrap-distance-bottom:3.6pt;mso-position-horizontal:absolute;mso-position-horizontal-relative:text;mso-position-vertical:absolute;mso-position-vertical-relative:text;mso-width-percent:0;mso-height-percent:0;mso-width-relative:margin;mso-height-relative:margin;v-text-anchor:top" o:gfxdata="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" filled="f">
                 <v:textbox>
                   <w:txbxContent>
                     <w:p>
@@ -3366,23 +3354,13 @@
         </w:rPr>
         <w:t xml:space="preserve"> </w:t>
       </w:r>
-      <w:proofErr w:type="gramStart"/>
-      <w:r>
-        <w:rPr>
-          <w:rFonts w:ascii="Times" w:eastAsia="Times" w:hAnsi="Times" w:cs="Times"/>
-          <w:sz w:val="20"/>
-          <w:szCs w:val="20"/>
-        </w:rPr>
-        <w:t>Для</w:t>
-      </w:r>
-      <w:proofErr w:type="gramEnd"/>
-      <w:r>
-        <w:rPr>
-          <w:rFonts w:ascii="Times" w:eastAsia="Times" w:hAnsi="Times" w:cs="Times"/>
-          <w:sz w:val="20"/>
-          <w:szCs w:val="20"/>
-        </w:rPr>
-        <w:t xml:space="preserve"> этого нужно перейти в нем на вкладку Performance (Быстродействие), а затем выбрать из меню View (Вид) команду Show </w:t>
+      <w:r>
+        <w:rPr>
+          <w:rFonts w:ascii="Times" w:eastAsia="Times" w:hAnsi="Times" w:cs="Times"/>
+          <w:sz w:val="20"/>
+          <w:szCs w:val="20"/>
+        </w:rPr>
+        <w:t xml:space="preserve">Для этого нужно перейти в нем на вкладку Performance (Быстродействие), а затем выбрать из меню View (Вид) команду Show </w:t>
       </w:r>
       <w:proofErr w:type="spellStart"/>
       <w:r>
@@ -4450,6 +4428,15 @@
           </wp:inline>
         </w:drawing>
       </w:r>
+    </w:p>
+    <w:p>
+      <w:pPr>
+        <w:ind w:right="-1"/>
+        <w:rPr>
+          <w:b/>
+          <w:bCs/>
+        </w:rPr>
+      </w:pPr>
     </w:p>
     <w:sectPr>
       <w:headerReference w:type="default" r:id="rId30"/>

</xml_diff>